<commit_message>
added lessons and updated exam questions
</commit_message>
<xml_diff>
--- a/экзамен.docx
+++ b/экзамен.docx
@@ -1,128 +1,202 @@
 
 <file path=word/document.xml><?xml version="1.0" encoding="utf-8"?>
-<w:document xmlns:wpc="http://schemas.microsoft.com/office/word/2010/wordprocessingCanvas" xmlns:cx="http://schemas.microsoft.com/office/drawing/2014/chartex" xmlns:mc="http://schemas.openxmlformats.org/markup-compatibility/2006" xmlns:o="urn:schemas-microsoft-com:office:office" xmlns:r="http://schemas.openxmlformats.org/officeDocument/2006/relationships" xmlns:m="http://schemas.openxmlformats.org/officeDocument/2006/math" xmlns:v="urn:schemas-microsoft-com:vml" xmlns:wp14="http://schemas.microsoft.com/office/word/2010/wordprocessingDrawing" xmlns:wp="http://schemas.openxmlformats.org/drawingml/2006/wordprocessingDrawing" xmlns:w10="urn:schemas-microsoft-com:office:word" xmlns:w="http://schemas.openxmlformats.org/wordprocessingml/2006/main" xmlns:w14="http://schemas.microsoft.com/office/word/2010/wordml" xmlns:w15="http://schemas.microsoft.com/office/word/2012/wordml" xmlns:w16se="http://schemas.microsoft.com/office/word/2015/wordml/symex" xmlns:wpg="http://schemas.microsoft.com/office/word/2010/wordprocessingGroup" xmlns:wpi="http://schemas.microsoft.com/office/word/2010/wordprocessingInk" xmlns:wne="http://schemas.microsoft.com/office/word/2006/wordml" xmlns:wps="http://schemas.microsoft.com/office/word/2010/wordprocessingShape" mc:Ignorable="w14 w15 w16se wp14">
+<w:document xmlns:wpc="http://schemas.microsoft.com/office/word/2010/wordprocessingCanvas" xmlns:mc="http://schemas.openxmlformats.org/markup-compatibility/2006" xmlns:o="urn:schemas-microsoft-com:office:office" xmlns:r="http://schemas.openxmlformats.org/officeDocument/2006/relationships" xmlns:m="http://schemas.openxmlformats.org/officeDocument/2006/math" xmlns:v="urn:schemas-microsoft-com:vml" xmlns:wp14="http://schemas.microsoft.com/office/word/2010/wordprocessingDrawing" xmlns:wp="http://schemas.openxmlformats.org/drawingml/2006/wordprocessingDrawing" xmlns:w10="urn:schemas-microsoft-com:office:word" xmlns:w="http://schemas.openxmlformats.org/wordprocessingml/2006/main" xmlns:w14="http://schemas.microsoft.com/office/word/2010/wordml" xmlns:w15="http://schemas.microsoft.com/office/word/2012/wordml" xmlns:wpg="http://schemas.microsoft.com/office/word/2010/wordprocessingGroup" xmlns:wpi="http://schemas.microsoft.com/office/word/2010/wordprocessingInk" xmlns:wne="http://schemas.microsoft.com/office/word/2006/wordml" xmlns:wps="http://schemas.microsoft.com/office/word/2010/wordprocessingShape" mc:Ignorable="w14 w15 wp14">
   <w:body>
     <w:p>
       <w:pPr>
-        <w:pStyle w:val="ListParagraph"/>
-        <w:numPr>
-          <w:ilvl w:val="0"/>
-          <w:numId w:val="1"/>
-        </w:numPr>
-      </w:pPr>
-      <w:r>
-        <w:t>Какая разница между функциями sort(), asort() и ksort()?</w:t>
-      </w:r>
-    </w:p>
-    <w:p>
-      <w:pPr>
-        <w:pStyle w:val="ListParagraph"/>
-        <w:numPr>
-          <w:ilvl w:val="0"/>
-          <w:numId w:val="1"/>
-        </w:numPr>
-      </w:pPr>
-      <w:r>
-        <w:t>Что такое динамические переменные</w:t>
-      </w:r>
-      <w:r>
-        <w:t xml:space="preserve"> (символьные ссылки)</w:t>
-      </w:r>
+        <w:pStyle w:val="a3"/>
+        <w:numPr>
+          <w:ilvl w:val="0"/>
+          <w:numId w:val="1"/>
+        </w:numPr>
+      </w:pPr>
+      <w:r>
+        <w:t xml:space="preserve">Какая разница между функциями </w:t>
+      </w:r>
+      <w:proofErr w:type="spellStart"/>
+      <w:proofErr w:type="gramStart"/>
+      <w:r>
+        <w:t>sort</w:t>
+      </w:r>
+      <w:proofErr w:type="spellEnd"/>
+      <w:r>
+        <w:t>(</w:t>
+      </w:r>
+      <w:proofErr w:type="gramEnd"/>
+      <w:r>
+        <w:t xml:space="preserve">), </w:t>
+      </w:r>
+      <w:proofErr w:type="spellStart"/>
+      <w:r>
+        <w:t>asort</w:t>
+      </w:r>
+      <w:proofErr w:type="spellEnd"/>
+      <w:r>
+        <w:t xml:space="preserve">() и </w:t>
+      </w:r>
+      <w:proofErr w:type="spellStart"/>
+      <w:r>
+        <w:t>ksort</w:t>
+      </w:r>
+      <w:proofErr w:type="spellEnd"/>
+      <w:r>
+        <w:t>()?</w:t>
+      </w:r>
+    </w:p>
+    <w:p>
+      <w:pPr>
+        <w:pStyle w:val="a3"/>
+        <w:numPr>
+          <w:ilvl w:val="0"/>
+          <w:numId w:val="1"/>
+        </w:numPr>
+      </w:pPr>
+      <w:r>
+        <w:t>Что такое динамические переменные (символьные ссылки)?</w:t>
+      </w:r>
+    </w:p>
+    <w:p>
+      <w:pPr>
+        <w:pStyle w:val="a3"/>
+        <w:numPr>
+          <w:ilvl w:val="0"/>
+          <w:numId w:val="1"/>
+        </w:numPr>
+      </w:pPr>
+      <w:r>
+        <w:t>Какими способами можно перенаправить страницу в PHP?</w:t>
+      </w:r>
+    </w:p>
+    <w:p>
+      <w:pPr>
+        <w:pStyle w:val="a3"/>
+        <w:numPr>
+          <w:ilvl w:val="0"/>
+          <w:numId w:val="1"/>
+        </w:numPr>
+      </w:pPr>
+      <w:r>
+        <w:t>Что такое тип данных?</w:t>
+      </w:r>
+    </w:p>
+    <w:p>
+      <w:pPr>
+        <w:pStyle w:val="a3"/>
+        <w:numPr>
+          <w:ilvl w:val="0"/>
+          <w:numId w:val="1"/>
+        </w:numPr>
+      </w:pPr>
+      <w:r>
+        <w:t xml:space="preserve">Что такое </w:t>
+      </w:r>
+      <w:proofErr w:type="spellStart"/>
+      <w:r>
+        <w:t>static</w:t>
+      </w:r>
+      <w:proofErr w:type="spellEnd"/>
+      <w:r>
+        <w:t xml:space="preserve"> функция и чем она отличается от “обычной” (не </w:t>
+      </w:r>
+      <w:proofErr w:type="spellStart"/>
+      <w:r>
+        <w:t>static</w:t>
+      </w:r>
+      <w:proofErr w:type="spellEnd"/>
+      <w:r>
+        <w:t>)?</w:t>
+      </w:r>
+    </w:p>
+    <w:p>
+      <w:pPr>
+        <w:pStyle w:val="a3"/>
+        <w:numPr>
+          <w:ilvl w:val="0"/>
+          <w:numId w:val="1"/>
+        </w:numPr>
+      </w:pPr>
+      <w:r>
+        <w:t xml:space="preserve">Есть ли разница между </w:t>
+      </w:r>
+      <w:proofErr w:type="spellStart"/>
+      <w:r>
+        <w:t>self</w:t>
+      </w:r>
+      <w:proofErr w:type="spellEnd"/>
+      <w:r>
+        <w:t xml:space="preserve"> и </w:t>
+      </w:r>
+      <w:proofErr w:type="spellStart"/>
+      <w:r>
+        <w:t>this</w:t>
+      </w:r>
+      <w:proofErr w:type="spellEnd"/>
+      <w:r>
+        <w:t xml:space="preserve"> в </w:t>
+      </w:r>
+      <w:proofErr w:type="spellStart"/>
+      <w:r>
+        <w:t>php</w:t>
+      </w:r>
+      <w:proofErr w:type="spellEnd"/>
       <w:r>
         <w:t>?</w:t>
       </w:r>
     </w:p>
     <w:p>
       <w:pPr>
-        <w:pStyle w:val="ListParagraph"/>
-        <w:numPr>
-          <w:ilvl w:val="0"/>
-          <w:numId w:val="1"/>
-        </w:numPr>
-      </w:pPr>
-      <w:r>
-        <w:t>Какими способами можно перенаправить страницу в PHP?</w:t>
-      </w:r>
-    </w:p>
-    <w:p>
-      <w:pPr>
-        <w:pStyle w:val="ListParagraph"/>
-        <w:numPr>
-          <w:ilvl w:val="0"/>
-          <w:numId w:val="1"/>
-        </w:numPr>
-      </w:pPr>
-      <w:r>
-        <w:t>Что такое тип данных?</w:t>
-      </w:r>
-    </w:p>
-    <w:p>
-      <w:pPr>
-        <w:pStyle w:val="ListParagraph"/>
-        <w:numPr>
-          <w:ilvl w:val="0"/>
-          <w:numId w:val="1"/>
-        </w:numPr>
-      </w:pPr>
-      <w:r>
-        <w:t>Что такое static функция и чем она отличается от “обычной” (не static)?</w:t>
-      </w:r>
-    </w:p>
-    <w:p>
-      <w:pPr>
-        <w:pStyle w:val="ListParagraph"/>
-        <w:numPr>
-          <w:ilvl w:val="0"/>
-          <w:numId w:val="1"/>
-        </w:numPr>
-      </w:pPr>
-      <w:r>
-        <w:t>Есть ли разница между self и this в php?</w:t>
-      </w:r>
-    </w:p>
-    <w:p>
-      <w:pPr>
-        <w:pStyle w:val="ListParagraph"/>
-        <w:numPr>
-          <w:ilvl w:val="0"/>
-          <w:numId w:val="1"/>
-        </w:numPr>
-      </w:pPr>
-      <w:r>
-        <w:t>Обязательно ли писать ?&gt; в конце скрипта?</w:t>
-      </w:r>
-      <w:r>
+        <w:pStyle w:val="a3"/>
+        <w:numPr>
+          <w:ilvl w:val="0"/>
+          <w:numId w:val="1"/>
+        </w:numPr>
+      </w:pPr>
+      <w:r>
+        <w:t xml:space="preserve">Обязательно ли </w:t>
+      </w:r>
+      <w:proofErr w:type="gramStart"/>
+      <w:r>
+        <w:t>писать ?</w:t>
+      </w:r>
+      <w:proofErr w:type="gramEnd"/>
+      <w:r>
+        <w:t>&gt; в конце скрипта? В каких случаях это не стоит писать?</w:t>
+      </w:r>
+    </w:p>
+    <w:p>
+      <w:pPr>
+        <w:pStyle w:val="a3"/>
+        <w:numPr>
+          <w:ilvl w:val="0"/>
+          <w:numId w:val="1"/>
+        </w:numPr>
+      </w:pPr>
+      <w:r>
+        <w:t>Поддерживает ли РНР множественное наследование?</w:t>
+      </w:r>
+    </w:p>
+    <w:p>
+      <w:pPr>
+        <w:pStyle w:val="a3"/>
+        <w:numPr>
+          <w:ilvl w:val="0"/>
+          <w:numId w:val="1"/>
+        </w:numPr>
+        <w:rPr>
+          <w:lang w:val="en-US"/>
+        </w:rPr>
+      </w:pPr>
+      <w:r>
+        <w:t>Какая</w:t>
+      </w:r>
+      <w:r>
+        <w:rPr>
+          <w:lang w:val="en-US"/>
+        </w:rPr>
         <w:t xml:space="preserve"> </w:t>
       </w:r>
       <w:r>
-        <w:t>В каких случаях это не стоит писать?</w:t>
-      </w:r>
-    </w:p>
-    <w:p>
-      <w:pPr>
-        <w:pStyle w:val="ListParagraph"/>
-        <w:numPr>
-          <w:ilvl w:val="0"/>
-          <w:numId w:val="1"/>
-        </w:numPr>
-      </w:pPr>
-      <w:r>
-        <w:t>Поддерживает ли РНР множественное наследование?</w:t>
-      </w:r>
-    </w:p>
-    <w:p>
-      <w:pPr>
-        <w:pStyle w:val="ListParagraph"/>
-        <w:numPr>
-          <w:ilvl w:val="0"/>
-          <w:numId w:val="1"/>
-        </w:numPr>
-        <w:rPr>
-          <w:lang w:val="en-US"/>
-        </w:rPr>
-      </w:pPr>
-      <w:r>
-        <w:t>Какая</w:t>
+        <w:t>разница</w:t>
       </w:r>
       <w:r>
         <w:rPr>
@@ -131,7 +205,7 @@
         <w:t xml:space="preserve"> </w:t>
       </w:r>
       <w:r>
-        <w:t>разница</w:t>
+        <w:t>между</w:t>
       </w:r>
       <w:r>
         <w:rPr>
@@ -139,14 +213,33 @@
         </w:rPr>
         <w:t xml:space="preserve"> </w:t>
       </w:r>
-      <w:r>
-        <w:t>между</w:t>
-      </w:r>
-      <w:r>
-        <w:rPr>
-          <w:lang w:val="en-US"/>
-        </w:rPr>
-        <w:t xml:space="preserve"> require(), require_once(), include() </w:t>
+      <w:proofErr w:type="gramStart"/>
+      <w:r>
+        <w:rPr>
+          <w:lang w:val="en-US"/>
+        </w:rPr>
+        <w:t>require(</w:t>
+      </w:r>
+      <w:proofErr w:type="gramEnd"/>
+      <w:r>
+        <w:rPr>
+          <w:lang w:val="en-US"/>
+        </w:rPr>
+        <w:t xml:space="preserve">), </w:t>
+      </w:r>
+      <w:proofErr w:type="spellStart"/>
+      <w:r>
+        <w:rPr>
+          <w:lang w:val="en-US"/>
+        </w:rPr>
+        <w:t>require_once</w:t>
+      </w:r>
+      <w:proofErr w:type="spellEnd"/>
+      <w:r>
+        <w:rPr>
+          <w:lang w:val="en-US"/>
+        </w:rPr>
+        <w:t xml:space="preserve">(), include() </w:t>
       </w:r>
       <w:r>
         <w:t>и</w:t>
@@ -155,42 +248,87 @@
         <w:rPr>
           <w:lang w:val="en-US"/>
         </w:rPr>
-        <w:t xml:space="preserve"> include_once()?</w:t>
-      </w:r>
-    </w:p>
-    <w:p>
-      <w:pPr>
-        <w:pStyle w:val="ListParagraph"/>
-        <w:numPr>
-          <w:ilvl w:val="0"/>
-          <w:numId w:val="1"/>
-        </w:numPr>
-      </w:pPr>
-      <w:r>
-        <w:t>Какая разница между функциями echo и print в PHP?</w:t>
-      </w:r>
-    </w:p>
-    <w:p>
-      <w:pPr>
-        <w:pStyle w:val="ListParagraph"/>
-        <w:numPr>
-          <w:ilvl w:val="0"/>
-          <w:numId w:val="1"/>
-        </w:numPr>
-      </w:pPr>
-      <w:r>
-        <w:t>Как перевернуть массив? Есть массив array(‘h’, ‘e’, ‘l’, ‘l’, ‘o’), как из него по</w:t>
-      </w:r>
-      <w:r>
         <w:t xml:space="preserve"> </w:t>
       </w:r>
-      <w:r>
-        <w:t>лучить array(‘o’, ‘l’, ‘l’, ‘e’, ‘h’)?</w:t>
-      </w:r>
-    </w:p>
-    <w:p>
-      <w:pPr>
-        <w:pStyle w:val="ListParagraph"/>
+      <w:proofErr w:type="spellStart"/>
+      <w:r>
+        <w:rPr>
+          <w:lang w:val="en-US"/>
+        </w:rPr>
+        <w:t>include_once</w:t>
+      </w:r>
+      <w:proofErr w:type="spellEnd"/>
+      <w:r>
+        <w:rPr>
+          <w:lang w:val="en-US"/>
+        </w:rPr>
+        <w:t>()?</w:t>
+      </w:r>
+    </w:p>
+    <w:p>
+      <w:pPr>
+        <w:pStyle w:val="a3"/>
+        <w:numPr>
+          <w:ilvl w:val="0"/>
+          <w:numId w:val="1"/>
+        </w:numPr>
+      </w:pPr>
+      <w:r>
+        <w:t xml:space="preserve">Какая разница между функциями </w:t>
+      </w:r>
+      <w:proofErr w:type="spellStart"/>
+      <w:r>
+        <w:t>echo</w:t>
+      </w:r>
+      <w:proofErr w:type="spellEnd"/>
+      <w:r>
+        <w:t xml:space="preserve"> и </w:t>
+      </w:r>
+      <w:proofErr w:type="spellStart"/>
+      <w:r>
+        <w:t>print</w:t>
+      </w:r>
+      <w:proofErr w:type="spellEnd"/>
+      <w:r>
+        <w:t xml:space="preserve"> в PHP?</w:t>
+      </w:r>
+    </w:p>
+    <w:p>
+      <w:pPr>
+        <w:pStyle w:val="a3"/>
+        <w:numPr>
+          <w:ilvl w:val="0"/>
+          <w:numId w:val="1"/>
+        </w:numPr>
+      </w:pPr>
+      <w:r>
+        <w:t xml:space="preserve">Как перевернуть массив? Есть массив </w:t>
+      </w:r>
+      <w:proofErr w:type="spellStart"/>
+      <w:proofErr w:type="gramStart"/>
+      <w:r>
+        <w:t>array</w:t>
+      </w:r>
+      <w:proofErr w:type="spellEnd"/>
+      <w:r>
+        <w:t>(</w:t>
+      </w:r>
+      <w:proofErr w:type="gramEnd"/>
+      <w:r>
+        <w:t xml:space="preserve">‘h’, ‘e’, ‘l’, ‘l’, ‘o’), как из него по лучить </w:t>
+      </w:r>
+      <w:proofErr w:type="spellStart"/>
+      <w:r>
+        <w:t>array</w:t>
+      </w:r>
+      <w:proofErr w:type="spellEnd"/>
+      <w:r>
+        <w:t>(‘o’, ‘l’, ‘l’, ‘e’, ‘h’)?</w:t>
+      </w:r>
+    </w:p>
+    <w:p>
+      <w:pPr>
+        <w:pStyle w:val="a3"/>
         <w:numPr>
           <w:ilvl w:val="0"/>
           <w:numId w:val="1"/>
@@ -202,7 +340,7 @@
     </w:p>
     <w:p>
       <w:pPr>
-        <w:pStyle w:val="ListParagraph"/>
+        <w:pStyle w:val="a3"/>
         <w:numPr>
           <w:ilvl w:val="0"/>
           <w:numId w:val="1"/>
@@ -214,7 +352,7 @@
     </w:p>
     <w:p>
       <w:pPr>
-        <w:pStyle w:val="ListParagraph"/>
+        <w:pStyle w:val="a3"/>
         <w:numPr>
           <w:ilvl w:val="0"/>
           <w:numId w:val="1"/>
@@ -226,271 +364,280 @@
     </w:p>
     <w:p>
       <w:pPr>
-        <w:pStyle w:val="ListParagraph"/>
-        <w:numPr>
-          <w:ilvl w:val="0"/>
-          <w:numId w:val="1"/>
-        </w:numPr>
-      </w:pPr>
-      <w:r>
-        <w:t>Что такое ассоциативный массив</w:t>
-      </w:r>
+        <w:pStyle w:val="a3"/>
+        <w:numPr>
+          <w:ilvl w:val="0"/>
+          <w:numId w:val="1"/>
+        </w:numPr>
+      </w:pPr>
+      <w:r>
+        <w:t>Что такое ассоциативный массив?</w:t>
+      </w:r>
+    </w:p>
+    <w:p>
+      <w:pPr>
+        <w:pStyle w:val="a3"/>
+        <w:numPr>
+          <w:ilvl w:val="0"/>
+          <w:numId w:val="1"/>
+        </w:numPr>
+      </w:pPr>
+      <w:r>
+        <w:t>Нарисуй форму для отправки файла</w:t>
+      </w:r>
+    </w:p>
+    <w:p>
+      <w:pPr>
+        <w:pStyle w:val="a3"/>
+        <w:numPr>
+          <w:ilvl w:val="0"/>
+          <w:numId w:val="1"/>
+        </w:numPr>
+      </w:pPr>
+      <w:r>
+        <w:t>Чем отличается передача параметра по значению от передачи по ссылке</w:t>
+      </w:r>
+    </w:p>
+    <w:p>
+      <w:pPr>
+        <w:pStyle w:val="a3"/>
+        <w:numPr>
+          <w:ilvl w:val="0"/>
+          <w:numId w:val="1"/>
+        </w:numPr>
+      </w:pPr>
+      <w:r>
+        <w:t>Какие магические методы? Что это вообще такое?</w:t>
+      </w:r>
+    </w:p>
+    <w:p>
+      <w:pPr>
+        <w:pStyle w:val="a3"/>
+        <w:numPr>
+          <w:ilvl w:val="0"/>
+          <w:numId w:val="1"/>
+        </w:numPr>
+      </w:pPr>
+      <w:r>
+        <w:t>Что такое MVC?</w:t>
+      </w:r>
+    </w:p>
+    <w:p>
+      <w:pPr>
+        <w:pStyle w:val="a3"/>
+        <w:numPr>
+          <w:ilvl w:val="0"/>
+          <w:numId w:val="1"/>
+        </w:numPr>
+      </w:pPr>
+      <w:r>
+        <w:t xml:space="preserve">Напиши на PHP пример реализации паттерна </w:t>
+      </w:r>
+      <w:proofErr w:type="spellStart"/>
+      <w:r>
+        <w:t>Singleton</w:t>
+      </w:r>
+      <w:proofErr w:type="spellEnd"/>
+    </w:p>
+    <w:p>
+      <w:pPr>
+        <w:pStyle w:val="a3"/>
+        <w:numPr>
+          <w:ilvl w:val="0"/>
+          <w:numId w:val="1"/>
+        </w:numPr>
+        <w:rPr>
+          <w:rStyle w:val="a6"/>
+        </w:rPr>
+      </w:pPr>
+      <w:r>
+        <w:t xml:space="preserve">Что такое </w:t>
+      </w:r>
+      <w:r>
+        <w:rPr>
+          <w:rStyle w:val="a6"/>
+          <w:lang w:val="en-US"/>
+        </w:rPr>
+        <w:t>PDO</w:t>
+      </w:r>
+      <w:r>
+        <w:rPr>
+          <w:rStyle w:val="a6"/>
+        </w:rPr>
+        <w:t xml:space="preserve">? </w:t>
+      </w:r>
+      <w:r>
+        <w:rPr>
+          <w:rStyle w:val="a6"/>
+        </w:rPr>
+        <w:t>Как подключится к базе данных?</w:t>
+      </w:r>
+    </w:p>
+    <w:p>
+      <w:pPr>
+        <w:pStyle w:val="a3"/>
+        <w:numPr>
+          <w:ilvl w:val="0"/>
+          <w:numId w:val="1"/>
+        </w:numPr>
+        <w:rPr>
+          <w:rStyle w:val="a6"/>
+        </w:rPr>
+      </w:pPr>
+      <w:r>
+        <w:rPr>
+          <w:rStyle w:val="a6"/>
+        </w:rPr>
+        <w:t xml:space="preserve">Что такое </w:t>
+      </w:r>
+      <w:r>
+        <w:rPr>
+          <w:rStyle w:val="a6"/>
+          <w:lang w:val="en-US"/>
+        </w:rPr>
+        <w:t>SQL</w:t>
+      </w:r>
+      <w:r>
+        <w:rPr>
+          <w:rStyle w:val="a6"/>
+        </w:rPr>
+        <w:t>-</w:t>
+      </w:r>
+      <w:r>
+        <w:rPr>
+          <w:rStyle w:val="a6"/>
+        </w:rPr>
+        <w:t>инъекция? Как бороться?</w:t>
+      </w:r>
+    </w:p>
+    <w:p>
+      <w:pPr>
+        <w:pStyle w:val="a3"/>
+        <w:numPr>
+          <w:ilvl w:val="0"/>
+          <w:numId w:val="1"/>
+        </w:numPr>
+      </w:pPr>
+      <w:r>
+        <w:t xml:space="preserve">Что такое </w:t>
+      </w:r>
+      <w:proofErr w:type="spellStart"/>
+      <w:r>
+        <w:t>сериализация</w:t>
+      </w:r>
+      <w:proofErr w:type="spellEnd"/>
       <w:r>
         <w:t>?</w:t>
       </w:r>
     </w:p>
     <w:p>
       <w:pPr>
-        <w:pStyle w:val="ListParagraph"/>
-        <w:numPr>
-          <w:ilvl w:val="0"/>
-          <w:numId w:val="1"/>
-        </w:numPr>
-      </w:pPr>
-      <w:r>
-        <w:t>Нарисуй форму для отпра</w:t>
-      </w:r>
-      <w:r>
-        <w:t>вки файла</w:t>
-      </w:r>
-    </w:p>
-    <w:p>
-      <w:pPr>
-        <w:pStyle w:val="ListParagraph"/>
-        <w:numPr>
-          <w:ilvl w:val="0"/>
-          <w:numId w:val="1"/>
-        </w:numPr>
-      </w:pPr>
-      <w:r>
-        <w:t>Чем отличается передача параметра по</w:t>
-      </w:r>
-      <w:r>
-        <w:t xml:space="preserve"> значению от передачи по ссылке</w:t>
-      </w:r>
-    </w:p>
-    <w:p>
-      <w:pPr>
-        <w:pStyle w:val="ListParagraph"/>
-        <w:numPr>
-          <w:ilvl w:val="0"/>
-          <w:numId w:val="1"/>
-        </w:numPr>
-      </w:pPr>
-      <w:r>
-        <w:t>Какие магические методы? Что это вообще такое?</w:t>
-      </w:r>
-    </w:p>
-    <w:p>
-      <w:pPr>
-        <w:pStyle w:val="ListParagraph"/>
-        <w:numPr>
-          <w:ilvl w:val="0"/>
-          <w:numId w:val="1"/>
-        </w:numPr>
-      </w:pPr>
-      <w:r>
-        <w:t>Что такое MVC?</w:t>
-      </w:r>
-    </w:p>
-    <w:p>
-      <w:pPr>
-        <w:pStyle w:val="ListParagraph"/>
-        <w:numPr>
-          <w:ilvl w:val="0"/>
-          <w:numId w:val="1"/>
-        </w:numPr>
-      </w:pPr>
-      <w:r>
-        <w:t>Напиши на PHP пример реализации паттерна Singleton</w:t>
-      </w:r>
-    </w:p>
-    <w:p>
-      <w:pPr>
-        <w:pStyle w:val="ListParagraph"/>
-        <w:numPr>
-          <w:ilvl w:val="0"/>
-          <w:numId w:val="1"/>
-        </w:numPr>
-        <w:rPr>
-          <w:rStyle w:val="PageNumber"/>
-        </w:rPr>
+        <w:pStyle w:val="a3"/>
+        <w:numPr>
+          <w:ilvl w:val="0"/>
+          <w:numId w:val="1"/>
+        </w:numPr>
       </w:pPr>
       <w:r>
         <w:t xml:space="preserve">Что такое </w:t>
       </w:r>
       <w:r>
         <w:rPr>
-          <w:rStyle w:val="PageNumber"/>
-          <w:lang w:val="en-US"/>
-        </w:rPr>
-        <w:t>PDO</w:t>
-      </w:r>
-      <w:r>
-        <w:rPr>
-          <w:rStyle w:val="PageNumber"/>
-        </w:rPr>
+          <w:lang w:val="en-US"/>
+        </w:rPr>
+        <w:t>cookie</w:t>
+      </w:r>
+      <w:r>
         <w:t xml:space="preserve">? </w:t>
       </w:r>
       <w:r>
-        <w:rPr>
-          <w:rStyle w:val="PageNumber"/>
-        </w:rPr>
-        <w:t>Как подключится к базе данных?</w:t>
-      </w:r>
-    </w:p>
-    <w:p>
-      <w:pPr>
-        <w:pStyle w:val="ListParagraph"/>
-        <w:numPr>
-          <w:ilvl w:val="0"/>
-          <w:numId w:val="1"/>
-        </w:numPr>
-        <w:rPr>
-          <w:rStyle w:val="PageNumber"/>
-        </w:rPr>
-      </w:pPr>
-      <w:r>
-        <w:rPr>
-          <w:rStyle w:val="PageNumber"/>
-        </w:rPr>
+        <w:t>Где хранятся данные? Как создать, получить доступ, удалить?</w:t>
+      </w:r>
+    </w:p>
+    <w:p>
+      <w:pPr>
+        <w:pStyle w:val="a3"/>
+        <w:numPr>
+          <w:ilvl w:val="0"/>
+          <w:numId w:val="1"/>
+        </w:numPr>
+      </w:pPr>
+      <w:r>
+        <w:t>Что такое сессия</w:t>
+      </w:r>
+      <w:r>
+        <w:t xml:space="preserve">? </w:t>
+      </w:r>
+      <w:r>
+        <w:t>Где хранятся данные? Как создать, получить доступ, удалить?</w:t>
+      </w:r>
+    </w:p>
+    <w:p>
+      <w:pPr>
+        <w:pStyle w:val="a3"/>
+        <w:numPr>
+          <w:ilvl w:val="0"/>
+          <w:numId w:val="1"/>
+        </w:numPr>
+      </w:pPr>
+      <w:r>
+        <w:t>Как открыть файл? Какие существуют функции?</w:t>
+      </w:r>
+    </w:p>
+    <w:p>
+      <w:pPr>
+        <w:pStyle w:val="a3"/>
+        <w:numPr>
+          <w:ilvl w:val="0"/>
+          <w:numId w:val="1"/>
+        </w:numPr>
+      </w:pPr>
+      <w:r>
+        <w:t>Как просмотреть содержимое папки? Какие существуют функции?</w:t>
+      </w:r>
+    </w:p>
+    <w:p>
+      <w:pPr>
+        <w:pStyle w:val="a3"/>
+        <w:numPr>
+          <w:ilvl w:val="0"/>
+          <w:numId w:val="1"/>
+        </w:numPr>
+      </w:pPr>
+      <w:r>
+        <w:t>Как создать папку, удалить папку, удалить файл?</w:t>
+      </w:r>
+    </w:p>
+    <w:p>
+      <w:pPr>
+        <w:pStyle w:val="a3"/>
+        <w:numPr>
+          <w:ilvl w:val="0"/>
+          <w:numId w:val="1"/>
+        </w:numPr>
+      </w:pPr>
+      <w:r>
         <w:t xml:space="preserve">Что такое </w:t>
       </w:r>
-      <w:r>
-        <w:rPr>
-          <w:rStyle w:val="PageNumber"/>
-          <w:lang w:val="en-US"/>
-        </w:rPr>
-        <w:t>SQL</w:t>
-      </w:r>
-      <w:r>
-        <w:rPr>
-          <w:rStyle w:val="PageNumber"/>
-        </w:rPr>
-        <w:t>-</w:t>
-      </w:r>
-      <w:r>
-        <w:rPr>
-          <w:rStyle w:val="PageNumber"/>
-        </w:rPr>
-        <w:t>инъекция? Как бороться?</w:t>
-      </w:r>
-    </w:p>
-    <w:p>
-      <w:pPr>
-        <w:pStyle w:val="ListParagraph"/>
-        <w:numPr>
-          <w:ilvl w:val="0"/>
-          <w:numId w:val="1"/>
-        </w:numPr>
-      </w:pPr>
-      <w:r>
-        <w:t>Что такое сериализация?</w:t>
-      </w:r>
-    </w:p>
-    <w:p>
-      <w:pPr>
-        <w:pStyle w:val="ListParagraph"/>
-        <w:numPr>
-          <w:ilvl w:val="0"/>
-          <w:numId w:val="1"/>
-        </w:numPr>
-      </w:pPr>
-      <w:r>
-        <w:t xml:space="preserve">Что такое </w:t>
-      </w:r>
-      <w:r>
-        <w:rPr>
-          <w:lang w:val="en-US"/>
-        </w:rPr>
-        <w:t>cookie</w:t>
+      <w:proofErr w:type="spellStart"/>
+      <w:r>
+        <w:rPr>
+          <w:lang w:val="en-US"/>
+        </w:rPr>
+        <w:t>yii</w:t>
+      </w:r>
+      <w:proofErr w:type="spellEnd"/>
+      <w:r>
+        <w:t>2</w:t>
       </w:r>
       <w:r>
         <w:t xml:space="preserve">? </w:t>
       </w:r>
       <w:r>
-        <w:t>Где хранятся данные? Как создать, получить доступ, удалить?</w:t>
-      </w:r>
-    </w:p>
-    <w:p>
-      <w:pPr>
-        <w:pStyle w:val="ListParagraph"/>
-        <w:numPr>
-          <w:ilvl w:val="0"/>
-          <w:numId w:val="1"/>
-        </w:numPr>
-      </w:pPr>
-      <w:r>
-        <w:t xml:space="preserve">Что такое </w:t>
-      </w:r>
-      <w:r>
-        <w:t>сессия</w:t>
-      </w:r>
-      <w:r>
-        <w:t xml:space="preserve">? </w:t>
-      </w:r>
-      <w:r>
-        <w:t>Где хранятся данные? Как создать, получить доступ, удалить?</w:t>
-      </w:r>
-    </w:p>
-    <w:p>
-      <w:pPr>
-        <w:pStyle w:val="ListParagraph"/>
-        <w:numPr>
-          <w:ilvl w:val="0"/>
-          <w:numId w:val="1"/>
-        </w:numPr>
-      </w:pPr>
-      <w:r>
-        <w:t>Как открыть файл? Какие существуют функции?</w:t>
-      </w:r>
-    </w:p>
-    <w:p>
-      <w:pPr>
-        <w:pStyle w:val="ListParagraph"/>
-        <w:numPr>
-          <w:ilvl w:val="0"/>
-          <w:numId w:val="1"/>
-        </w:numPr>
-      </w:pPr>
-      <w:r>
-        <w:t>Как просмотреть содержимое папки? Какие существуют функции?</w:t>
-      </w:r>
-    </w:p>
-    <w:p>
-      <w:pPr>
-        <w:pStyle w:val="ListParagraph"/>
-        <w:numPr>
-          <w:ilvl w:val="0"/>
-          <w:numId w:val="1"/>
-        </w:numPr>
-      </w:pPr>
-      <w:r>
-        <w:t>Как создать папку, удалить папку, удалить файл?</w:t>
-      </w:r>
-    </w:p>
-    <w:p>
-      <w:pPr>
-        <w:pStyle w:val="ListParagraph"/>
-        <w:numPr>
-          <w:ilvl w:val="0"/>
-          <w:numId w:val="1"/>
-        </w:numPr>
-      </w:pPr>
-      <w:r>
-        <w:t xml:space="preserve">Что такое </w:t>
-      </w:r>
-      <w:r>
-        <w:rPr>
-          <w:lang w:val="en-US"/>
-        </w:rPr>
-        <w:t>yii</w:t>
-      </w:r>
-      <w:r>
-        <w:t>2</w:t>
-      </w:r>
-      <w:r>
-        <w:t xml:space="preserve">? Стркутура проекта, назначение </w:t>
+        <w:t>Структура</w:t>
+      </w:r>
+      <w:r>
+        <w:t xml:space="preserve"> проекта, назначение </w:t>
       </w:r>
       <w:r>
         <w:rPr>
@@ -499,12 +646,18 @@
         <w:t>composer</w:t>
       </w:r>
       <w:r>
-        <w:t>. Контроллеры и дейтсвия.</w:t>
-      </w:r>
-    </w:p>
-    <w:p>
-      <w:pPr>
-        <w:pStyle w:val="ListParagraph"/>
+        <w:t xml:space="preserve">. Контроллеры и </w:t>
+      </w:r>
+      <w:r>
+        <w:t>действия</w:t>
+      </w:r>
+      <w:r>
+        <w:t>.</w:t>
+      </w:r>
+    </w:p>
+    <w:p>
+      <w:pPr>
+        <w:pStyle w:val="a3"/>
         <w:numPr>
           <w:ilvl w:val="0"/>
           <w:numId w:val="1"/>
@@ -534,7 +687,7 @@
     </w:p>
     <w:p>
       <w:pPr>
-        <w:pStyle w:val="ListParagraph"/>
+        <w:pStyle w:val="a3"/>
         <w:numPr>
           <w:ilvl w:val="0"/>
           <w:numId w:val="1"/>
@@ -546,7 +699,7 @@
     </w:p>
     <w:p>
       <w:pPr>
-        <w:pStyle w:val="ListParagraph"/>
+        <w:pStyle w:val="a3"/>
         <w:numPr>
           <w:ilvl w:val="0"/>
           <w:numId w:val="1"/>
@@ -558,7 +711,7 @@
     </w:p>
     <w:p>
       <w:pPr>
-        <w:pStyle w:val="ListParagraph"/>
+        <w:pStyle w:val="a3"/>
         <w:numPr>
           <w:ilvl w:val="0"/>
           <w:numId w:val="1"/>
@@ -570,7 +723,7 @@
     </w:p>
     <w:p>
       <w:pPr>
-        <w:pStyle w:val="ListParagraph"/>
+        <w:pStyle w:val="a3"/>
         <w:numPr>
           <w:ilvl w:val="0"/>
           <w:numId w:val="1"/>
@@ -582,7 +735,7 @@
     </w:p>
     <w:p>
       <w:pPr>
-        <w:pStyle w:val="ListParagraph"/>
+        <w:pStyle w:val="a3"/>
         <w:numPr>
           <w:ilvl w:val="0"/>
           <w:numId w:val="1"/>
@@ -603,7 +756,7 @@
     </w:p>
     <w:p>
       <w:pPr>
-        <w:pStyle w:val="ListParagraph"/>
+        <w:pStyle w:val="a3"/>
         <w:numPr>
           <w:ilvl w:val="0"/>
           <w:numId w:val="1"/>
@@ -617,10 +770,324 @@
           <w:lang w:val="en-US"/>
         </w:rPr>
         <w:t>PHP.</w:t>
+      </w:r>
+    </w:p>
+    <w:p>
+      <w:pPr>
+        <w:pStyle w:val="a3"/>
+        <w:numPr>
+          <w:ilvl w:val="0"/>
+          <w:numId w:val="1"/>
+        </w:numPr>
+      </w:pPr>
+      <w:r>
+        <w:t>Кто является отцом PHP?</w:t>
+      </w:r>
+    </w:p>
+    <w:p>
+      <w:pPr>
+        <w:pStyle w:val="a3"/>
+        <w:numPr>
+          <w:ilvl w:val="0"/>
+          <w:numId w:val="1"/>
+        </w:numPr>
+      </w:pPr>
+      <w:r>
+        <w:t>В чем разница между именем $</w:t>
+      </w:r>
+      <w:proofErr w:type="spellStart"/>
+      <w:r>
+        <w:t>name</w:t>
+      </w:r>
+      <w:proofErr w:type="spellEnd"/>
+      <w:r>
+        <w:t xml:space="preserve"> и $$</w:t>
+      </w:r>
+      <w:r>
+        <w:rPr>
+          <w:lang w:val="en-US"/>
+        </w:rPr>
+        <w:t>name</w:t>
+      </w:r>
+      <w:r>
+        <w:t>?</w:t>
+      </w:r>
+    </w:p>
+    <w:p>
+      <w:pPr>
+        <w:pStyle w:val="a3"/>
+        <w:numPr>
+          <w:ilvl w:val="0"/>
+          <w:numId w:val="1"/>
+        </w:numPr>
+      </w:pPr>
+      <w:r>
+        <w:t>Как</w:t>
+      </w:r>
+      <w:proofErr w:type="spellStart"/>
+      <w:r>
+        <w:rPr>
+          <w:lang w:val="uk-UA"/>
+        </w:rPr>
+        <w:t>ие</w:t>
+      </w:r>
+      <w:proofErr w:type="spellEnd"/>
+      <w:r>
+        <w:rPr>
+          <w:lang w:val="uk-UA"/>
+        </w:rPr>
+        <w:t xml:space="preserve"> </w:t>
+      </w:r>
+      <w:r>
+        <w:rPr>
+          <w:lang w:val="en-US"/>
+        </w:rPr>
+        <w:t>HTTP</w:t>
+      </w:r>
+      <w:r>
+        <w:t xml:space="preserve"> метод</w:t>
+      </w:r>
+      <w:r>
+        <w:t>ы могут быть использованы для</w:t>
+      </w:r>
+      <w:r>
+        <w:t xml:space="preserve"> отправк</w:t>
+      </w:r>
+      <w:r>
+        <w:t>и</w:t>
+      </w:r>
+      <w:r>
+        <w:t xml:space="preserve"> формы?</w:t>
+      </w:r>
+    </w:p>
+    <w:p>
+      <w:pPr>
+        <w:pStyle w:val="a3"/>
+        <w:numPr>
+          <w:ilvl w:val="0"/>
+          <w:numId w:val="1"/>
+        </w:numPr>
+      </w:pPr>
+      <w:r>
+        <w:t>Перечислите</w:t>
+      </w:r>
+      <w:r>
+        <w:t xml:space="preserve"> способ</w:t>
+      </w:r>
+      <w:r>
+        <w:t>ы которыми возможно</w:t>
+      </w:r>
+      <w:r>
+        <w:t xml:space="preserve"> передать переменную между страницами?</w:t>
+      </w:r>
+    </w:p>
+    <w:p>
+      <w:pPr>
+        <w:pStyle w:val="a3"/>
+        <w:numPr>
+          <w:ilvl w:val="0"/>
+          <w:numId w:val="1"/>
+        </w:numPr>
+      </w:pPr>
+      <w:r>
+        <w:t xml:space="preserve">Объясните назначение функции </w:t>
+      </w:r>
+      <w:proofErr w:type="gramStart"/>
+      <w:r>
+        <w:rPr>
+          <w:lang w:val="en-US"/>
+        </w:rPr>
+        <w:t>head</w:t>
+      </w:r>
+      <w:r>
+        <w:rPr>
+          <w:lang w:val="en-US"/>
+        </w:rPr>
+        <w:t>er(</w:t>
+      </w:r>
+      <w:proofErr w:type="gramEnd"/>
+      <w:r>
+        <w:rPr>
+          <w:lang w:val="en-US"/>
+        </w:rPr>
+        <w:t>)</w:t>
+      </w:r>
+    </w:p>
+    <w:p>
+      <w:pPr>
+        <w:pStyle w:val="a3"/>
+        <w:numPr>
+          <w:ilvl w:val="0"/>
+          <w:numId w:val="1"/>
+        </w:numPr>
+      </w:pPr>
+      <w:proofErr w:type="spellStart"/>
+      <w:r>
+        <w:rPr>
+          <w:lang w:val="uk-UA"/>
+        </w:rPr>
+        <w:t>Как</w:t>
+      </w:r>
+      <w:proofErr w:type="spellEnd"/>
+      <w:r>
+        <w:rPr>
+          <w:lang w:val="uk-UA"/>
+        </w:rPr>
+        <w:t xml:space="preserve"> </w:t>
+      </w:r>
+      <w:proofErr w:type="spellStart"/>
+      <w:r>
+        <w:rPr>
+          <w:lang w:val="uk-UA"/>
+        </w:rPr>
+        <w:t>задать</w:t>
+      </w:r>
+      <w:proofErr w:type="spellEnd"/>
+      <w:r>
+        <w:rPr>
+          <w:lang w:val="uk-UA"/>
+        </w:rPr>
+        <w:t xml:space="preserve"> константу?</w:t>
+      </w:r>
+    </w:p>
+    <w:p>
+      <w:pPr>
+        <w:pStyle w:val="a3"/>
+        <w:numPr>
+          <w:ilvl w:val="0"/>
+          <w:numId w:val="1"/>
+        </w:numPr>
+      </w:pPr>
+      <w:r>
+        <w:rPr>
+          <w:lang w:val="uk-UA"/>
+        </w:rPr>
+        <w:t xml:space="preserve">В </w:t>
+      </w:r>
+      <w:proofErr w:type="spellStart"/>
+      <w:r>
+        <w:rPr>
+          <w:lang w:val="uk-UA"/>
+        </w:rPr>
+        <w:t>чем</w:t>
+      </w:r>
+      <w:proofErr w:type="spellEnd"/>
+      <w:r>
+        <w:rPr>
+          <w:lang w:val="uk-UA"/>
+        </w:rPr>
+        <w:t xml:space="preserve"> </w:t>
+      </w:r>
+      <w:proofErr w:type="spellStart"/>
+      <w:r>
+        <w:rPr>
+          <w:lang w:val="uk-UA"/>
+        </w:rPr>
+        <w:t>особенность</w:t>
+      </w:r>
+      <w:proofErr w:type="spellEnd"/>
+      <w:r>
+        <w:rPr>
+          <w:lang w:val="uk-UA"/>
+        </w:rPr>
+        <w:t xml:space="preserve"> </w:t>
+      </w:r>
+      <w:proofErr w:type="spellStart"/>
+      <w:r>
+        <w:rPr>
+          <w:lang w:val="uk-UA"/>
+        </w:rPr>
+        <w:t>тега</w:t>
+      </w:r>
+      <w:proofErr w:type="spellEnd"/>
+      <w:r>
+        <w:rPr>
+          <w:lang w:val="uk-UA"/>
+        </w:rPr>
+        <w:t xml:space="preserve"> </w:t>
+      </w:r>
+      <w:r>
+        <w:rPr>
+          <w:lang w:val="en-US"/>
+        </w:rPr>
+        <w:t>&lt;?= ?&gt;</w:t>
+      </w:r>
+    </w:p>
+    <w:p>
+      <w:pPr>
+        <w:pStyle w:val="a3"/>
+        <w:numPr>
+          <w:ilvl w:val="0"/>
+          <w:numId w:val="1"/>
+        </w:numPr>
+      </w:pPr>
+      <w:r>
+        <w:t>Как вы вызываете конструктор для родительского класса?</w:t>
+      </w:r>
+    </w:p>
+    <w:p>
+      <w:pPr>
+        <w:pStyle w:val="a3"/>
+        <w:numPr>
+          <w:ilvl w:val="0"/>
+          <w:numId w:val="1"/>
+        </w:numPr>
+      </w:pPr>
+      <w:r>
+        <w:t>В чем особенность __</w:t>
+      </w:r>
+      <w:proofErr w:type="spellStart"/>
+      <w:r>
+        <w:t>sleep</w:t>
+      </w:r>
+      <w:proofErr w:type="spellEnd"/>
+      <w:r>
+        <w:t xml:space="preserve"> и __</w:t>
+      </w:r>
+      <w:proofErr w:type="spellStart"/>
+      <w:r>
+        <w:t>wakeup</w:t>
+      </w:r>
+      <w:proofErr w:type="spellEnd"/>
+      <w:r>
+        <w:t>?</w:t>
+      </w:r>
+    </w:p>
+    <w:p>
+      <w:pPr>
+        <w:pStyle w:val="a3"/>
+        <w:numPr>
+          <w:ilvl w:val="0"/>
+          <w:numId w:val="1"/>
+        </w:numPr>
+      </w:pPr>
+      <w:r>
+        <w:t xml:space="preserve">В чем разница между PHP и </w:t>
+      </w:r>
+      <w:proofErr w:type="spellStart"/>
+      <w:r>
+        <w:t>JavaScript</w:t>
+      </w:r>
+      <w:proofErr w:type="spellEnd"/>
+      <w:r>
+        <w:t>?</w:t>
+      </w:r>
+    </w:p>
+    <w:p>
+      <w:pPr>
+        <w:pStyle w:val="a3"/>
+        <w:numPr>
+          <w:ilvl w:val="0"/>
+          <w:numId w:val="1"/>
+        </w:numPr>
+      </w:pPr>
+      <w:r>
+        <w:t>Сколько способов получить значение текущего идентификатора сеанса?</w:t>
       </w:r>
       <w:bookmarkStart w:id="0" w:name="_GoBack"/>
       <w:bookmarkEnd w:id="0"/>
     </w:p>
+    <w:p/>
     <w:sectPr>
       <w:pgSz w:w="11906" w:h="16838"/>
       <w:pgMar w:top="1134" w:right="850" w:bottom="1134" w:left="1701" w:header="708" w:footer="708" w:gutter="0"/>
@@ -632,8 +1099,8 @@
 </file>
 
 <file path=word/numbering.xml><?xml version="1.0" encoding="utf-8"?>
-<w:numbering xmlns:wpc="http://schemas.microsoft.com/office/word/2010/wordprocessingCanvas" xmlns:cx="http://schemas.microsoft.com/office/drawing/2014/chartex" xmlns:mc="http://schemas.openxmlformats.org/markup-compatibility/2006" xmlns:o="urn:schemas-microsoft-com:office:office" xmlns:r="http://schemas.openxmlformats.org/officeDocument/2006/relationships" xmlns:m="http://schemas.openxmlformats.org/officeDocument/2006/math" xmlns:v="urn:schemas-microsoft-com:vml" xmlns:wp14="http://schemas.microsoft.com/office/word/2010/wordprocessingDrawing" xmlns:wp="http://schemas.openxmlformats.org/drawingml/2006/wordprocessingDrawing" xmlns:w10="urn:schemas-microsoft-com:office:word" xmlns:w="http://schemas.openxmlformats.org/wordprocessingml/2006/main" xmlns:w14="http://schemas.microsoft.com/office/word/2010/wordml" xmlns:w15="http://schemas.microsoft.com/office/word/2012/wordml" xmlns:w16se="http://schemas.microsoft.com/office/word/2015/wordml/symex" xmlns:wpg="http://schemas.microsoft.com/office/word/2010/wordprocessingGroup" xmlns:wpi="http://schemas.microsoft.com/office/word/2010/wordprocessingInk" xmlns:wne="http://schemas.microsoft.com/office/word/2006/wordml" xmlns:wps="http://schemas.microsoft.com/office/word/2010/wordprocessingShape" mc:Ignorable="w14 w15 w16se wp14">
-  <w:abstractNum w:abstractNumId="0" w15:restartNumberingAfterBreak="0">
+<w:numbering xmlns:wpc="http://schemas.microsoft.com/office/word/2010/wordprocessingCanvas" xmlns:mc="http://schemas.openxmlformats.org/markup-compatibility/2006" xmlns:o="urn:schemas-microsoft-com:office:office" xmlns:r="http://schemas.openxmlformats.org/officeDocument/2006/relationships" xmlns:m="http://schemas.openxmlformats.org/officeDocument/2006/math" xmlns:v="urn:schemas-microsoft-com:vml" xmlns:wp14="http://schemas.microsoft.com/office/word/2010/wordprocessingDrawing" xmlns:wp="http://schemas.openxmlformats.org/drawingml/2006/wordprocessingDrawing" xmlns:w10="urn:schemas-microsoft-com:office:word" xmlns:w="http://schemas.openxmlformats.org/wordprocessingml/2006/main" xmlns:w14="http://schemas.microsoft.com/office/word/2010/wordml" xmlns:w15="http://schemas.microsoft.com/office/word/2012/wordml" xmlns:wpg="http://schemas.microsoft.com/office/word/2010/wordprocessingGroup" xmlns:wpi="http://schemas.microsoft.com/office/word/2010/wordprocessingInk" xmlns:wne="http://schemas.microsoft.com/office/word/2006/wordml" xmlns:wps="http://schemas.microsoft.com/office/word/2010/wordprocessingShape" mc:Ignorable="w14 w15 wp14">
+  <w:abstractNum w:abstractNumId="0">
     <w:nsid w:val="67091FF5"/>
     <w:multiLevelType w:val="hybridMultilevel"/>
     <w:tmpl w:val="C37032A4"/>
@@ -729,7 +1196,7 @@
 </file>
 
 <file path=word/styles.xml><?xml version="1.0" encoding="utf-8"?>
-<w:styles xmlns:mc="http://schemas.openxmlformats.org/markup-compatibility/2006" xmlns:r="http://schemas.openxmlformats.org/officeDocument/2006/relationships" xmlns:w="http://schemas.openxmlformats.org/wordprocessingml/2006/main" xmlns:w14="http://schemas.microsoft.com/office/word/2010/wordml" xmlns:w15="http://schemas.microsoft.com/office/word/2012/wordml" xmlns:w16se="http://schemas.microsoft.com/office/word/2015/wordml/symex" mc:Ignorable="w14 w15 w16se">
+<w:styles xmlns:mc="http://schemas.openxmlformats.org/markup-compatibility/2006" xmlns:r="http://schemas.openxmlformats.org/officeDocument/2006/relationships" xmlns:w="http://schemas.openxmlformats.org/wordprocessingml/2006/main" xmlns:w14="http://schemas.microsoft.com/office/word/2010/wordml" xmlns:w15="http://schemas.microsoft.com/office/word/2012/wordml" mc:Ignorable="w14 w15">
   <w:docDefaults>
     <w:rPrDefault>
       <w:rPr>
@@ -1118,17 +1585,17 @@
     <w:lsdException w:name="List Table 6 Colorful Accent 6" w:uiPriority="51"/>
     <w:lsdException w:name="List Table 7 Colorful Accent 6" w:uiPriority="52"/>
   </w:latentStyles>
-  <w:style w:type="paragraph" w:default="1" w:styleId="Normal">
+  <w:style w:type="paragraph" w:default="1" w:styleId="a">
     <w:name w:val="Normal"/>
     <w:qFormat/>
   </w:style>
-  <w:style w:type="character" w:default="1" w:styleId="DefaultParagraphFont">
+  <w:style w:type="character" w:default="1" w:styleId="a0">
     <w:name w:val="Default Paragraph Font"/>
     <w:uiPriority w:val="1"/>
     <w:semiHidden/>
     <w:unhideWhenUsed/>
   </w:style>
-  <w:style w:type="table" w:default="1" w:styleId="TableNormal">
+  <w:style w:type="table" w:default="1" w:styleId="a1">
     <w:name w:val="Normal Table"/>
     <w:uiPriority w:val="99"/>
     <w:semiHidden/>
@@ -1143,15 +1610,15 @@
       </w:tblCellMar>
     </w:tblPr>
   </w:style>
-  <w:style w:type="numbering" w:default="1" w:styleId="NoList">
+  <w:style w:type="numbering" w:default="1" w:styleId="a2">
     <w:name w:val="No List"/>
     <w:uiPriority w:val="99"/>
     <w:semiHidden/>
     <w:unhideWhenUsed/>
   </w:style>
-  <w:style w:type="paragraph" w:styleId="ListParagraph">
+  <w:style w:type="paragraph" w:styleId="a3">
     <w:name w:val="List Paragraph"/>
-    <w:basedOn w:val="Normal"/>
+    <w:basedOn w:val="a"/>
     <w:uiPriority w:val="34"/>
     <w:qFormat/>
     <w:rsid w:val="00B55F1D"/>
@@ -1160,10 +1627,10 @@
       <w:contextualSpacing/>
     </w:pPr>
   </w:style>
-  <w:style w:type="paragraph" w:styleId="Footer">
+  <w:style w:type="paragraph" w:styleId="a4">
     <w:name w:val="footer"/>
-    <w:basedOn w:val="Normal"/>
-    <w:link w:val="FooterChar"/>
+    <w:basedOn w:val="a"/>
+    <w:link w:val="a5"/>
     <w:uiPriority w:val="99"/>
     <w:semiHidden/>
     <w:unhideWhenUsed/>
@@ -1176,21 +1643,71 @@
       <w:spacing w:after="0" w:line="240" w:lineRule="auto"/>
     </w:pPr>
   </w:style>
-  <w:style w:type="character" w:customStyle="1" w:styleId="FooterChar">
-    <w:name w:val="Footer Char"/>
-    <w:basedOn w:val="DefaultParagraphFont"/>
-    <w:link w:val="Footer"/>
+  <w:style w:type="character" w:customStyle="1" w:styleId="a5">
+    <w:name w:val="Нижний колонтитул Знак"/>
+    <w:basedOn w:val="a0"/>
+    <w:link w:val="a4"/>
     <w:uiPriority w:val="99"/>
     <w:semiHidden/>
     <w:rsid w:val="00A759D6"/>
   </w:style>
-  <w:style w:type="character" w:styleId="PageNumber">
+  <w:style w:type="character" w:styleId="a6">
     <w:name w:val="page number"/>
-    <w:basedOn w:val="DefaultParagraphFont"/>
+    <w:basedOn w:val="a0"/>
     <w:uiPriority w:val="99"/>
     <w:semiHidden/>
     <w:unhideWhenUsed/>
     <w:rsid w:val="00A759D6"/>
+  </w:style>
+  <w:style w:type="paragraph" w:styleId="HTML">
+    <w:name w:val="HTML Preformatted"/>
+    <w:basedOn w:val="a"/>
+    <w:link w:val="HTML0"/>
+    <w:uiPriority w:val="99"/>
+    <w:semiHidden/>
+    <w:unhideWhenUsed/>
+    <w:rsid w:val="00201714"/>
+    <w:pPr>
+      <w:tabs>
+        <w:tab w:val="left" w:pos="916"/>
+        <w:tab w:val="left" w:pos="1832"/>
+        <w:tab w:val="left" w:pos="2748"/>
+        <w:tab w:val="left" w:pos="3664"/>
+        <w:tab w:val="left" w:pos="4580"/>
+        <w:tab w:val="left" w:pos="5496"/>
+        <w:tab w:val="left" w:pos="6412"/>
+        <w:tab w:val="left" w:pos="7328"/>
+        <w:tab w:val="left" w:pos="8244"/>
+        <w:tab w:val="left" w:pos="9160"/>
+        <w:tab w:val="left" w:pos="10076"/>
+        <w:tab w:val="left" w:pos="10992"/>
+        <w:tab w:val="left" w:pos="11908"/>
+        <w:tab w:val="left" w:pos="12824"/>
+        <w:tab w:val="left" w:pos="13740"/>
+        <w:tab w:val="left" w:pos="14656"/>
+      </w:tabs>
+      <w:spacing w:after="0" w:line="240" w:lineRule="auto"/>
+    </w:pPr>
+    <w:rPr>
+      <w:rFonts w:ascii="Courier New" w:eastAsia="Times New Roman" w:hAnsi="Courier New" w:cs="Courier New"/>
+      <w:sz w:val="20"/>
+      <w:szCs w:val="20"/>
+      <w:lang w:eastAsia="ru-RU"/>
+    </w:rPr>
+  </w:style>
+  <w:style w:type="character" w:customStyle="1" w:styleId="HTML0">
+    <w:name w:val="Стандартный HTML Знак"/>
+    <w:basedOn w:val="a0"/>
+    <w:link w:val="HTML"/>
+    <w:uiPriority w:val="99"/>
+    <w:semiHidden/>
+    <w:rsid w:val="00201714"/>
+    <w:rPr>
+      <w:rFonts w:ascii="Courier New" w:eastAsia="Times New Roman" w:hAnsi="Courier New" w:cs="Courier New"/>
+      <w:sz w:val="20"/>
+      <w:szCs w:val="20"/>
+      <w:lang w:eastAsia="ru-RU"/>
+    </w:rPr>
   </w:style>
 </w:styles>
 </file>

</xml_diff>